<commit_message>
added comments and  the feature for terminating the player if the user doesn't look at the screen for a specific period of time
</commit_message>
<xml_diff>
--- a/SYNOPSIS.docx
+++ b/SYNOPSIS.docx
@@ -19,19 +19,7 @@
       </w:pPr>
       <w:r>
         <w:rPr/>
-        <w:t xml:space="preserve">Using Eyes </w:t>
-      </w:r>
-      <w:r>
-        <w:rPr/>
-        <w:t xml:space="preserve">movements to control </w:t>
-      </w:r>
-      <w:r>
-        <w:rPr/>
-        <w:t xml:space="preserve">the features of video playback, </w:t>
-      </w:r>
-      <w:r>
-        <w:rPr/>
-        <w:t>like playing and pausing the video.</w:t>
+        <w:t>Using Eyes movements to control the features of video playback, like playing and pausing the video.</w:t>
       </w:r>
     </w:p>
     <w:p>
@@ -42,19 +30,7 @@
       </w:pPr>
       <w:r>
         <w:rPr/>
-        <w:t>Controlling</w:t>
-      </w:r>
-      <w:r>
-        <w:rPr/>
-        <w:t xml:space="preserve"> Video Playback with </w:t>
-      </w:r>
-      <w:r>
-        <w:rPr/>
-        <w:t xml:space="preserve">the </w:t>
-      </w:r>
-      <w:r>
-        <w:rPr/>
-        <w:t>help of Eye Movement.</w:t>
+        <w:t>Controlling Video Playback with the help of Eye Movement.</w:t>
       </w:r>
     </w:p>
     <w:p>
@@ -64,15 +40,7 @@
       </w:pPr>
       <w:r>
         <w:rPr/>
-        <w:t>Performing actions of pausing, playing, taking sn</w:t>
-      </w:r>
-      <w:r>
-        <w:rPr/>
-        <w:t>ap and</w:t>
-      </w:r>
-      <w:r>
-        <w:rPr/>
-        <w:t xml:space="preserve"> terminating video with help of eye movement.</w:t>
+        <w:t>Performing actions of pausing, playing, taking snap and terminating video with help of eye movement.</w:t>
       </w:r>
     </w:p>
     <w:p>
@@ -140,35 +108,7 @@
       </w:pPr>
       <w:r>
         <w:rPr/>
-        <w:t xml:space="preserve">Then </w:t>
-      </w:r>
-      <w:r>
-        <w:rPr/>
-        <w:t>by</w:t>
-      </w:r>
-      <w:r>
-        <w:rPr/>
-        <w:t xml:space="preserve"> detecting the position </w:t>
-      </w:r>
-      <w:r>
-        <w:rPr/>
-        <w:t>and focus</w:t>
-      </w:r>
-      <w:r>
-        <w:rPr/>
-        <w:t xml:space="preserve"> of eye </w:t>
-      </w:r>
-      <w:r>
-        <w:rPr/>
-        <w:t>we can</w:t>
-      </w:r>
-      <w:r>
-        <w:rPr/>
-        <w:t xml:space="preserve"> </w:t>
-      </w:r>
-      <w:r>
-        <w:rPr/>
-        <w:t>analyze whether the user is looking at the screen or not.</w:t>
+        <w:t>Then by detecting the position and focus of eye we can analyze whether the user is looking at the screen or not.</w:t>
       </w:r>
     </w:p>
     <w:p>
@@ -255,23 +195,7 @@
       </w:pPr>
       <w:r>
         <w:rPr/>
-        <w:t xml:space="preserve">OpenCV </w:t>
-      </w:r>
-      <w:r>
-        <w:rPr/>
-        <w:t xml:space="preserve">python </w:t>
-      </w:r>
-      <w:r>
-        <w:rPr/>
-        <w:t xml:space="preserve">library for </w:t>
-      </w:r>
-      <w:r>
-        <w:rPr/>
-        <w:t xml:space="preserve">analyzing the image captured from the </w:t>
-      </w:r>
-      <w:r>
-        <w:rPr/>
-        <w:t>webcam.</w:t>
+        <w:t>OpenCV python library for analyzing the image captured from the webcam.</w:t>
       </w:r>
     </w:p>
     <w:p>
@@ -321,7 +245,7 @@
       <w:pgNumType w:fmt="decimal"/>
       <w:formProt w:val="false"/>
       <w:textDirection w:val="lrTb"/>
-      <w:docGrid w:type="default" w:linePitch="360" w:charSpace="6143"/>
+      <w:docGrid w:type="default" w:linePitch="360" w:charSpace="5938"/>
     </w:sectPr>
   </w:body>
 </w:document>
@@ -336,6 +260,9 @@
       <w:lvlText w:val="%1)"/>
       <w:lvlJc w:val="left"/>
       <w:pPr>
+        <w:tabs>
+          <w:tab w:val="num" w:pos="720"/>
+        </w:tabs>
         <w:ind w:left="720" w:hanging="360"/>
       </w:pPr>
     </w:lvl>
@@ -345,6 +272,9 @@
       <w:lvlText w:val="%2."/>
       <w:lvlJc w:val="left"/>
       <w:pPr>
+        <w:tabs>
+          <w:tab w:val="num" w:pos="1080"/>
+        </w:tabs>
         <w:ind w:left="1440" w:hanging="360"/>
       </w:pPr>
     </w:lvl>
@@ -354,6 +284,9 @@
       <w:lvlText w:val="%3."/>
       <w:lvlJc w:val="right"/>
       <w:pPr>
+        <w:tabs>
+          <w:tab w:val="num" w:pos="1440"/>
+        </w:tabs>
         <w:ind w:left="2160" w:hanging="180"/>
       </w:pPr>
     </w:lvl>
@@ -363,6 +296,9 @@
       <w:lvlText w:val="%4."/>
       <w:lvlJc w:val="left"/>
       <w:pPr>
+        <w:tabs>
+          <w:tab w:val="num" w:pos="1800"/>
+        </w:tabs>
         <w:ind w:left="2880" w:hanging="360"/>
       </w:pPr>
     </w:lvl>
@@ -372,6 +308,9 @@
       <w:lvlText w:val="%5."/>
       <w:lvlJc w:val="left"/>
       <w:pPr>
+        <w:tabs>
+          <w:tab w:val="num" w:pos="2160"/>
+        </w:tabs>
         <w:ind w:left="3600" w:hanging="360"/>
       </w:pPr>
     </w:lvl>
@@ -381,6 +320,9 @@
       <w:lvlText w:val="%6."/>
       <w:lvlJc w:val="right"/>
       <w:pPr>
+        <w:tabs>
+          <w:tab w:val="num" w:pos="2520"/>
+        </w:tabs>
         <w:ind w:left="4320" w:hanging="180"/>
       </w:pPr>
     </w:lvl>
@@ -390,6 +332,9 @@
       <w:lvlText w:val="%7."/>
       <w:lvlJc w:val="left"/>
       <w:pPr>
+        <w:tabs>
+          <w:tab w:val="num" w:pos="2880"/>
+        </w:tabs>
         <w:ind w:left="5040" w:hanging="360"/>
       </w:pPr>
     </w:lvl>
@@ -399,6 +344,9 @@
       <w:lvlText w:val="%8."/>
       <w:lvlJc w:val="left"/>
       <w:pPr>
+        <w:tabs>
+          <w:tab w:val="num" w:pos="3240"/>
+        </w:tabs>
         <w:ind w:left="5760" w:hanging="360"/>
       </w:pPr>
     </w:lvl>
@@ -408,6 +356,9 @@
       <w:lvlText w:val="%9."/>
       <w:lvlJc w:val="right"/>
       <w:pPr>
+        <w:tabs>
+          <w:tab w:val="num" w:pos="3600"/>
+        </w:tabs>
         <w:ind w:left="6480" w:hanging="180"/>
       </w:pPr>
     </w:lvl>
@@ -426,7 +377,6 @@
       </w:pPr>
       <w:rPr>
         <w:rFonts w:ascii="Symbol" w:hAnsi="Symbol" w:cs="Symbol" w:hint="default"/>
-        <w:rFonts w:cs="OpenSymbol"/>
       </w:rPr>
     </w:lvl>
     <w:lvl w:ilvl="1">
@@ -442,7 +392,6 @@
       </w:pPr>
       <w:rPr>
         <w:rFonts w:ascii="OpenSymbol" w:hAnsi="OpenSymbol" w:cs="OpenSymbol" w:hint="default"/>
-        <w:rFonts w:cs="OpenSymbol"/>
       </w:rPr>
     </w:lvl>
     <w:lvl w:ilvl="2">
@@ -458,7 +407,6 @@
       </w:pPr>
       <w:rPr>
         <w:rFonts w:ascii="OpenSymbol" w:hAnsi="OpenSymbol" w:cs="OpenSymbol" w:hint="default"/>
-        <w:rFonts w:cs="OpenSymbol"/>
       </w:rPr>
     </w:lvl>
     <w:lvl w:ilvl="3">
@@ -474,7 +422,6 @@
       </w:pPr>
       <w:rPr>
         <w:rFonts w:ascii="Symbol" w:hAnsi="Symbol" w:cs="Symbol" w:hint="default"/>
-        <w:rFonts w:cs="OpenSymbol"/>
       </w:rPr>
     </w:lvl>
     <w:lvl w:ilvl="4">
@@ -490,7 +437,6 @@
       </w:pPr>
       <w:rPr>
         <w:rFonts w:ascii="OpenSymbol" w:hAnsi="OpenSymbol" w:cs="OpenSymbol" w:hint="default"/>
-        <w:rFonts w:cs="OpenSymbol"/>
       </w:rPr>
     </w:lvl>
     <w:lvl w:ilvl="5">
@@ -506,7 +452,6 @@
       </w:pPr>
       <w:rPr>
         <w:rFonts w:ascii="OpenSymbol" w:hAnsi="OpenSymbol" w:cs="OpenSymbol" w:hint="default"/>
-        <w:rFonts w:cs="OpenSymbol"/>
       </w:rPr>
     </w:lvl>
     <w:lvl w:ilvl="6">
@@ -522,7 +467,6 @@
       </w:pPr>
       <w:rPr>
         <w:rFonts w:ascii="Symbol" w:hAnsi="Symbol" w:cs="Symbol" w:hint="default"/>
-        <w:rFonts w:cs="OpenSymbol"/>
       </w:rPr>
     </w:lvl>
     <w:lvl w:ilvl="7">
@@ -538,7 +482,6 @@
       </w:pPr>
       <w:rPr>
         <w:rFonts w:ascii="OpenSymbol" w:hAnsi="OpenSymbol" w:cs="OpenSymbol" w:hint="default"/>
-        <w:rFonts w:cs="OpenSymbol"/>
       </w:rPr>
     </w:lvl>
     <w:lvl w:ilvl="8">
@@ -554,7 +497,6 @@
       </w:pPr>
       <w:rPr>
         <w:rFonts w:ascii="OpenSymbol" w:hAnsi="OpenSymbol" w:cs="OpenSymbol" w:hint="default"/>
-        <w:rFonts w:cs="OpenSymbol"/>
       </w:rPr>
     </w:lvl>
   </w:abstractNum>
@@ -572,7 +514,6 @@
       </w:pPr>
       <w:rPr>
         <w:rFonts w:ascii="Symbol" w:hAnsi="Symbol" w:cs="Symbol" w:hint="default"/>
-        <w:rFonts w:cs="OpenSymbol"/>
       </w:rPr>
     </w:lvl>
     <w:lvl w:ilvl="1">
@@ -588,7 +529,6 @@
       </w:pPr>
       <w:rPr>
         <w:rFonts w:ascii="Symbol" w:hAnsi="Symbol" w:cs="Symbol" w:hint="default"/>
-        <w:rFonts w:cs="OpenSymbol"/>
       </w:rPr>
     </w:lvl>
     <w:lvl w:ilvl="2">
@@ -604,7 +544,6 @@
       </w:pPr>
       <w:rPr>
         <w:rFonts w:ascii="Symbol" w:hAnsi="Symbol" w:cs="Symbol" w:hint="default"/>
-        <w:rFonts w:cs="OpenSymbol"/>
       </w:rPr>
     </w:lvl>
     <w:lvl w:ilvl="3">
@@ -620,7 +559,6 @@
       </w:pPr>
       <w:rPr>
         <w:rFonts w:ascii="Symbol" w:hAnsi="Symbol" w:cs="Symbol" w:hint="default"/>
-        <w:rFonts w:cs="OpenSymbol"/>
       </w:rPr>
     </w:lvl>
     <w:lvl w:ilvl="4">
@@ -636,7 +574,6 @@
       </w:pPr>
       <w:rPr>
         <w:rFonts w:ascii="Symbol" w:hAnsi="Symbol" w:cs="Symbol" w:hint="default"/>
-        <w:rFonts w:cs="OpenSymbol"/>
       </w:rPr>
     </w:lvl>
     <w:lvl w:ilvl="5">
@@ -652,7 +589,6 @@
       </w:pPr>
       <w:rPr>
         <w:rFonts w:ascii="Symbol" w:hAnsi="Symbol" w:cs="Symbol" w:hint="default"/>
-        <w:rFonts w:cs="OpenSymbol"/>
       </w:rPr>
     </w:lvl>
     <w:lvl w:ilvl="6">
@@ -668,7 +604,6 @@
       </w:pPr>
       <w:rPr>
         <w:rFonts w:ascii="Symbol" w:hAnsi="Symbol" w:cs="Symbol" w:hint="default"/>
-        <w:rFonts w:cs="OpenSymbol"/>
       </w:rPr>
     </w:lvl>
     <w:lvl w:ilvl="7">
@@ -684,7 +619,6 @@
       </w:pPr>
       <w:rPr>
         <w:rFonts w:ascii="Symbol" w:hAnsi="Symbol" w:cs="Symbol" w:hint="default"/>
-        <w:rFonts w:cs="OpenSymbol"/>
       </w:rPr>
     </w:lvl>
     <w:lvl w:ilvl="8">
@@ -700,7 +634,6 @@
       </w:pPr>
       <w:rPr>
         <w:rFonts w:ascii="Symbol" w:hAnsi="Symbol" w:cs="Symbol" w:hint="default"/>
-        <w:rFonts w:cs="OpenSymbol"/>
       </w:rPr>
     </w:lvl>
   </w:abstractNum>
@@ -718,7 +651,6 @@
       </w:pPr>
       <w:rPr>
         <w:rFonts w:ascii="Symbol" w:hAnsi="Symbol" w:cs="Symbol" w:hint="default"/>
-        <w:rFonts w:cs="OpenSymbol"/>
       </w:rPr>
     </w:lvl>
     <w:lvl w:ilvl="1">
@@ -734,7 +666,6 @@
       </w:pPr>
       <w:rPr>
         <w:rFonts w:ascii="OpenSymbol" w:hAnsi="OpenSymbol" w:cs="OpenSymbol" w:hint="default"/>
-        <w:rFonts w:cs="OpenSymbol"/>
       </w:rPr>
     </w:lvl>
     <w:lvl w:ilvl="2">
@@ -750,7 +681,6 @@
       </w:pPr>
       <w:rPr>
         <w:rFonts w:ascii="OpenSymbol" w:hAnsi="OpenSymbol" w:cs="OpenSymbol" w:hint="default"/>
-        <w:rFonts w:cs="OpenSymbol"/>
       </w:rPr>
     </w:lvl>
     <w:lvl w:ilvl="3">
@@ -766,7 +696,6 @@
       </w:pPr>
       <w:rPr>
         <w:rFonts w:ascii="Symbol" w:hAnsi="Symbol" w:cs="Symbol" w:hint="default"/>
-        <w:rFonts w:cs="OpenSymbol"/>
       </w:rPr>
     </w:lvl>
     <w:lvl w:ilvl="4">
@@ -782,7 +711,6 @@
       </w:pPr>
       <w:rPr>
         <w:rFonts w:ascii="OpenSymbol" w:hAnsi="OpenSymbol" w:cs="OpenSymbol" w:hint="default"/>
-        <w:rFonts w:cs="OpenSymbol"/>
       </w:rPr>
     </w:lvl>
     <w:lvl w:ilvl="5">
@@ -798,7 +726,6 @@
       </w:pPr>
       <w:rPr>
         <w:rFonts w:ascii="OpenSymbol" w:hAnsi="OpenSymbol" w:cs="OpenSymbol" w:hint="default"/>
-        <w:rFonts w:cs="OpenSymbol"/>
       </w:rPr>
     </w:lvl>
     <w:lvl w:ilvl="6">
@@ -814,7 +741,6 @@
       </w:pPr>
       <w:rPr>
         <w:rFonts w:ascii="Symbol" w:hAnsi="Symbol" w:cs="Symbol" w:hint="default"/>
-        <w:rFonts w:cs="OpenSymbol"/>
       </w:rPr>
     </w:lvl>
     <w:lvl w:ilvl="7">
@@ -830,7 +756,6 @@
       </w:pPr>
       <w:rPr>
         <w:rFonts w:ascii="OpenSymbol" w:hAnsi="OpenSymbol" w:cs="OpenSymbol" w:hint="default"/>
-        <w:rFonts w:cs="OpenSymbol"/>
       </w:rPr>
     </w:lvl>
     <w:lvl w:ilvl="8">
@@ -846,7 +771,6 @@
       </w:pPr>
       <w:rPr>
         <w:rFonts w:ascii="OpenSymbol" w:hAnsi="OpenSymbol" w:cs="OpenSymbol" w:hint="default"/>
-        <w:rFonts w:cs="OpenSymbol"/>
       </w:rPr>
     </w:lvl>
   </w:abstractNum>
@@ -858,6 +782,9 @@
       <w:lvlText w:val=""/>
       <w:lvlJc w:val="left"/>
       <w:pPr>
+        <w:tabs>
+          <w:tab w:val="num" w:pos="0"/>
+        </w:tabs>
         <w:ind w:left="0" w:hanging="0"/>
       </w:pPr>
     </w:lvl>
@@ -868,6 +795,9 @@
       <w:lvlText w:val=""/>
       <w:lvlJc w:val="left"/>
       <w:pPr>
+        <w:tabs>
+          <w:tab w:val="num" w:pos="0"/>
+        </w:tabs>
         <w:ind w:left="0" w:hanging="0"/>
       </w:pPr>
     </w:lvl>
@@ -878,6 +808,9 @@
       <w:lvlText w:val=""/>
       <w:lvlJc w:val="left"/>
       <w:pPr>
+        <w:tabs>
+          <w:tab w:val="num" w:pos="0"/>
+        </w:tabs>
         <w:ind w:left="0" w:hanging="0"/>
       </w:pPr>
     </w:lvl>
@@ -888,6 +821,9 @@
       <w:lvlText w:val=""/>
       <w:lvlJc w:val="left"/>
       <w:pPr>
+        <w:tabs>
+          <w:tab w:val="num" w:pos="0"/>
+        </w:tabs>
         <w:ind w:left="0" w:hanging="0"/>
       </w:pPr>
     </w:lvl>
@@ -898,6 +834,9 @@
       <w:lvlText w:val=""/>
       <w:lvlJc w:val="left"/>
       <w:pPr>
+        <w:tabs>
+          <w:tab w:val="num" w:pos="0"/>
+        </w:tabs>
         <w:ind w:left="0" w:hanging="0"/>
       </w:pPr>
     </w:lvl>
@@ -908,6 +847,9 @@
       <w:lvlText w:val=""/>
       <w:lvlJc w:val="left"/>
       <w:pPr>
+        <w:tabs>
+          <w:tab w:val="num" w:pos="0"/>
+        </w:tabs>
         <w:ind w:left="0" w:hanging="0"/>
       </w:pPr>
     </w:lvl>
@@ -918,6 +860,9 @@
       <w:lvlText w:val=""/>
       <w:lvlJc w:val="left"/>
       <w:pPr>
+        <w:tabs>
+          <w:tab w:val="num" w:pos="0"/>
+        </w:tabs>
         <w:ind w:left="0" w:hanging="0"/>
       </w:pPr>
     </w:lvl>
@@ -928,6 +873,9 @@
       <w:lvlText w:val=""/>
       <w:lvlJc w:val="left"/>
       <w:pPr>
+        <w:tabs>
+          <w:tab w:val="num" w:pos="0"/>
+        </w:tabs>
         <w:ind w:left="0" w:hanging="0"/>
       </w:pPr>
     </w:lvl>
@@ -938,6 +886,9 @@
       <w:lvlText w:val=""/>
       <w:lvlJc w:val="left"/>
       <w:pPr>
+        <w:tabs>
+          <w:tab w:val="num" w:pos="0"/>
+        </w:tabs>
         <w:ind w:left="0" w:hanging="0"/>
       </w:pPr>
     </w:lvl>
@@ -966,13 +917,14 @@
     <w:rPrDefault>
       <w:rPr>
         <w:rFonts w:ascii="Garamond" w:hAnsi="Garamond" w:eastAsia="" w:cs="" w:asciiTheme="minorHAnsi" w:cstheme="minorBidi" w:eastAsiaTheme="minorEastAsia" w:hAnsiTheme="minorHAnsi"/>
-        <w:sz w:val="21"/>
         <w:szCs w:val="21"/>
         <w:lang w:val="en-US" w:eastAsia="en-US" w:bidi="ar-SA"/>
       </w:rPr>
     </w:rPrDefault>
     <w:pPrDefault>
-      <w:pPr/>
+      <w:pPr>
+        <w:suppressAutoHyphens w:val="true"/>
+      </w:pPr>
     </w:pPrDefault>
   </w:docDefaults>
   <w:latentStyles w:defLockedState="0" w:defUIPriority="99" w:defSemiHidden="0" w:defUnhideWhenUsed="0" w:defQFormat="0" w:count="376">

</xml_diff>